<commit_message>
TcpApp Server / Client Implementation
</commit_message>
<xml_diff>
--- a/Doc/TCP Application.docx
+++ b/Doc/TCP Application.docx
@@ -150,7 +150,21 @@
         <w:rPr>
           <w:lang w:val="en-US"/>
         </w:rPr>
-        <w:t>Communication between two applications is generally called as IPC (Inter-Process Communication). There are many ways of IPC. TCP/IP is one of them. The advantage of TCP/IP is that the communicating applications can be running on different computers and different locations. Since Internet also works on TCP/IP, remote applications can communicate over the internet. TCP/IP is completely platform independent, standard, and implemented by all operationg systems (and many other devices).</w:t>
+        <w:t xml:space="preserve">Communication between two applications is generally called as IPC (Inter-Process Communication). There are many ways of IPC. TCP/IP is one of them. The advantage of TCP/IP is that the communicating applications can be running on different computers and different locations. Since Internet also works on TCP/IP, remote applications can communicate over the internet. TCP/IP is completely platform independent, standard, and implemented by all </w:t>
+      </w:r>
+      <w:proofErr w:type="spellStart"/>
+      <w:r>
+        <w:rPr>
+          <w:lang w:val="en-US"/>
+        </w:rPr>
+        <w:t>operationg</w:t>
+      </w:r>
+      <w:proofErr w:type="spellEnd"/>
+      <w:r>
+        <w:rPr>
+          <w:lang w:val="en-US"/>
+        </w:rPr>
+        <w:t xml:space="preserve"> systems (and many other devices).</w:t>
       </w:r>
       <w:r>
         <w:rPr>
@@ -186,240 +200,294 @@
           <w:lang w:val="en-US"/>
         </w:rPr>
         <w:t>l</w:t>
+      </w:r>
+      <w:r>
+        <w:rPr>
+          <w:b/>
+          <w:lang w:val="en-US"/>
+        </w:rPr>
+        <w:t>?</w:t>
+      </w:r>
+    </w:p>
+    <w:p>
+      <w:pPr>
+        <w:rPr>
+          <w:lang w:val="en-US"/>
+        </w:rPr>
+      </w:pPr>
+      <w:r>
+        <w:rPr>
+          <w:lang w:val="en-US"/>
+        </w:rPr>
+        <w:t xml:space="preserve">TCP Application Protocol is created </w:t>
+      </w:r>
+      <w:r>
+        <w:rPr>
+          <w:lang w:val="en-US"/>
+        </w:rPr>
+        <w:t xml:space="preserve">as high level communication protocol </w:t>
+      </w:r>
+      <w:r>
+        <w:rPr>
+          <w:lang w:val="en-US"/>
+        </w:rPr>
+        <w:t>to provide a common remote interface between applications</w:t>
+      </w:r>
+      <w:r>
+        <w:rPr>
+          <w:lang w:val="en-US"/>
+        </w:rPr>
+        <w:t xml:space="preserve"> which </w:t>
+      </w:r>
+      <w:r>
+        <w:rPr>
+          <w:lang w:val="en-US"/>
+        </w:rPr>
+        <w:t>can be easily integrated to any application with minim</w:t>
+      </w:r>
+      <w:r>
+        <w:rPr>
+          <w:lang w:val="en-US"/>
+        </w:rPr>
+        <w:t>um coding effort from developer on both server and client application.</w:t>
+      </w:r>
+    </w:p>
+    <w:p>
+      <w:pPr>
+        <w:rPr>
+          <w:b/>
+          <w:lang w:val="en-US"/>
+        </w:rPr>
+      </w:pPr>
+      <w:r>
+        <w:rPr>
+          <w:b/>
+          <w:lang w:val="en-US"/>
+        </w:rPr>
+        <w:t>Advantage of TCP Application Protocol</w:t>
+      </w:r>
+    </w:p>
+    <w:p>
+      <w:pPr>
+        <w:rPr>
+          <w:lang w:val="en-US"/>
+        </w:rPr>
+      </w:pPr>
+      <w:r>
+        <w:rPr>
+          <w:lang w:val="en-US"/>
+        </w:rPr>
+        <w:t xml:space="preserve">TCP Application Protocol is server/client implementation where server application </w:t>
+      </w:r>
+      <w:r>
+        <w:rPr>
+          <w:lang w:val="en-US"/>
+        </w:rPr>
+        <w:t>will</w:t>
+      </w:r>
+      <w:r>
+        <w:rPr>
+          <w:lang w:val="en-US"/>
+        </w:rPr>
+        <w:t xml:space="preserve"> response to request initiate from client application.</w:t>
+      </w:r>
+      <w:r>
+        <w:rPr>
+          <w:lang w:val="en-US"/>
+        </w:rPr>
+        <w:t xml:space="preserve"> With TCP Application Protocol, application specific commands can be easily defined by server application. Each </w:t>
+      </w:r>
+      <w:r>
+        <w:rPr>
+          <w:lang w:val="en-US"/>
+        </w:rPr>
+        <w:t>registered</w:t>
+      </w:r>
+      <w:r>
+        <w:rPr>
+          <w:lang w:val="en-US"/>
+        </w:rPr>
+        <w:t xml:space="preserve"> command keyword can include </w:t>
       </w:r>
       <w:bookmarkStart w:id="0" w:name="_GoBack"/>
       <w:bookmarkEnd w:id="0"/>
       <w:r>
         <w:rPr>
+          <w:lang w:val="en-US"/>
+        </w:rPr>
+        <w:t>with one</w:t>
+      </w:r>
+      <w:r>
+        <w:rPr>
+          <w:lang w:val="en-US"/>
+        </w:rPr>
+        <w:t xml:space="preserve"> or more optional or mandatory parameter as needed.</w:t>
+      </w:r>
+      <w:r>
+        <w:rPr>
+          <w:lang w:val="en-US"/>
+        </w:rPr>
+        <w:t xml:space="preserve"> </w:t>
+      </w:r>
+      <w:r>
+        <w:rPr>
+          <w:lang w:val="en-US"/>
+        </w:rPr>
+        <w:t>I</w:t>
+      </w:r>
+      <w:r>
+        <w:rPr>
+          <w:lang w:val="en-US"/>
+        </w:rPr>
+        <w:t xml:space="preserve">ncoming message from client </w:t>
+      </w:r>
+      <w:r>
+        <w:rPr>
+          <w:lang w:val="en-US"/>
+        </w:rPr>
+        <w:t xml:space="preserve">will be verify </w:t>
+      </w:r>
+      <w:r>
+        <w:rPr>
+          <w:lang w:val="en-US"/>
+        </w:rPr>
+        <w:t>against registered command set and have defined parameters parse and assigned. Developer can focus on implementation of each of the command</w:t>
+      </w:r>
+      <w:r>
+        <w:rPr>
+          <w:lang w:val="en-US"/>
+        </w:rPr>
+        <w:t>.</w:t>
+      </w:r>
+      <w:r>
+        <w:rPr>
+          <w:lang w:val="en-US"/>
+        </w:rPr>
+        <w:t xml:space="preserve"> </w:t>
+      </w:r>
+    </w:p>
+    <w:p>
+      <w:pPr>
+        <w:rPr>
+          <w:lang w:val="en-US"/>
+        </w:rPr>
+      </w:pPr>
+      <w:r>
+        <w:rPr>
+          <w:lang w:val="en-US"/>
+        </w:rPr>
+        <w:t xml:space="preserve">As human readable text message based protocol, no translation and interpretation </w:t>
+      </w:r>
+      <w:r>
+        <w:rPr>
+          <w:lang w:val="en-US"/>
+        </w:rPr>
+        <w:t xml:space="preserve">of machine code </w:t>
+      </w:r>
+      <w:r>
+        <w:rPr>
+          <w:lang w:val="en-US"/>
+        </w:rPr>
+        <w:t>required on message passed between server and client.</w:t>
+      </w:r>
+      <w:r>
+        <w:rPr>
+          <w:lang w:val="en-US"/>
+        </w:rPr>
+        <w:t xml:space="preserve"> Furthermore, registered commands on server application can be easily </w:t>
+      </w:r>
+      <w:proofErr w:type="spellStart"/>
+      <w:r>
+        <w:rPr>
+          <w:lang w:val="en-US"/>
+        </w:rPr>
+        <w:t>retrive</w:t>
+      </w:r>
+      <w:proofErr w:type="spellEnd"/>
+      <w:r>
+        <w:rPr>
+          <w:lang w:val="en-US"/>
+        </w:rPr>
+        <w:t xml:space="preserve"> by client application without need to refer to user manual or code.</w:t>
+      </w:r>
+    </w:p>
+    <w:p>
+      <w:pPr>
+        <w:rPr>
+          <w:lang w:val="en-US"/>
+        </w:rPr>
+      </w:pPr>
+      <w:r>
+        <w:rPr>
+          <w:lang w:val="en-US"/>
+        </w:rPr>
+        <w:t xml:space="preserve">With </w:t>
+      </w:r>
+      <w:proofErr w:type="spellStart"/>
+      <w:r>
+        <w:rPr>
+          <w:lang w:val="en-US"/>
+        </w:rPr>
+        <w:t>TcpAppServerPlugin</w:t>
+      </w:r>
+      <w:proofErr w:type="spellEnd"/>
+      <w:r>
+        <w:rPr>
+          <w:lang w:val="en-US"/>
+        </w:rPr>
+        <w:t xml:space="preserve"> class, command set for plugin components can be developed </w:t>
+      </w:r>
+      <w:proofErr w:type="spellStart"/>
+      <w:r>
+        <w:rPr>
+          <w:lang w:val="en-US"/>
+        </w:rPr>
+        <w:t>andadded</w:t>
+      </w:r>
+      <w:proofErr w:type="spellEnd"/>
+      <w:r>
+        <w:rPr>
+          <w:lang w:val="en-US"/>
+        </w:rPr>
+        <w:t xml:space="preserve"> to host application easily at later stage without required to rebuild the host application. Moreover, client application may instantiate objects on server application remotely.</w:t>
+      </w:r>
+      <w:r>
+        <w:rPr>
+          <w:lang w:val="en-US"/>
+        </w:rPr>
+        <w:t xml:space="preserve"> Number of clients </w:t>
+      </w:r>
+      <w:r>
+        <w:rPr>
+          <w:lang w:val="en-US"/>
+        </w:rPr>
+        <w:t>allowed to connect</w:t>
+      </w:r>
+      <w:r>
+        <w:rPr>
+          <w:lang w:val="en-US"/>
+        </w:rPr>
+        <w:t xml:space="preserve"> to server at a time can also be configured</w:t>
+      </w:r>
+      <w:r>
+        <w:rPr>
+          <w:lang w:val="en-US"/>
+        </w:rPr>
+        <w:t>.</w:t>
+      </w:r>
+    </w:p>
+    <w:p>
+      <w:pPr>
+        <w:rPr>
           <w:b/>
           <w:lang w:val="en-US"/>
         </w:rPr>
-        <w:t>?</w:t>
-      </w:r>
-    </w:p>
-    <w:p>
-      <w:pPr>
-        <w:rPr>
-          <w:lang w:val="en-US"/>
-        </w:rPr>
-      </w:pPr>
-      <w:r>
-        <w:rPr>
-          <w:lang w:val="en-US"/>
-        </w:rPr>
-        <w:t xml:space="preserve">TCP Application Protocol is created </w:t>
-      </w:r>
-      <w:r>
-        <w:rPr>
-          <w:lang w:val="en-US"/>
-        </w:rPr>
-        <w:t xml:space="preserve">as high level communication protocol </w:t>
-      </w:r>
-      <w:r>
-        <w:rPr>
-          <w:lang w:val="en-US"/>
-        </w:rPr>
-        <w:t>to provide a common remote interface between applications</w:t>
-      </w:r>
-      <w:r>
-        <w:rPr>
-          <w:lang w:val="en-US"/>
-        </w:rPr>
-        <w:t xml:space="preserve"> which </w:t>
-      </w:r>
-      <w:r>
-        <w:rPr>
-          <w:lang w:val="en-US"/>
-        </w:rPr>
-        <w:t>can be easily integrated to any application with minim</w:t>
-      </w:r>
-      <w:r>
-        <w:rPr>
-          <w:lang w:val="en-US"/>
-        </w:rPr>
-        <w:t>um coding effort from developer on both server and client application.</w:t>
-      </w:r>
-    </w:p>
-    <w:p>
-      <w:pPr>
+      </w:pPr>
+      <w:r>
         <w:rPr>
           <w:b/>
           <w:lang w:val="en-US"/>
         </w:rPr>
-      </w:pPr>
-      <w:r>
-        <w:rPr>
-          <w:b/>
-          <w:lang w:val="en-US"/>
-        </w:rPr>
-        <w:t>Advantage of TCP Application Protocol</w:t>
-      </w:r>
-    </w:p>
-    <w:p>
-      <w:pPr>
-        <w:rPr>
-          <w:lang w:val="en-US"/>
-        </w:rPr>
-      </w:pPr>
-      <w:r>
-        <w:rPr>
-          <w:lang w:val="en-US"/>
-        </w:rPr>
-        <w:t xml:space="preserve">TCP Application Protocol is server/client implementation where server application </w:t>
-      </w:r>
-      <w:r>
-        <w:rPr>
-          <w:lang w:val="en-US"/>
-        </w:rPr>
-        <w:t>will</w:t>
-      </w:r>
-      <w:r>
-        <w:rPr>
-          <w:lang w:val="en-US"/>
-        </w:rPr>
-        <w:t xml:space="preserve"> response to request initiate from client application.</w:t>
-      </w:r>
-      <w:r>
-        <w:rPr>
-          <w:lang w:val="en-US"/>
-        </w:rPr>
-        <w:t xml:space="preserve"> With TCP Application Protocol, application specific commands can be easily defined by server application. Each </w:t>
-      </w:r>
-      <w:r>
-        <w:rPr>
-          <w:lang w:val="en-US"/>
-        </w:rPr>
-        <w:t>registered</w:t>
-      </w:r>
-      <w:r>
-        <w:rPr>
-          <w:lang w:val="en-US"/>
-        </w:rPr>
-        <w:t xml:space="preserve"> command keyword can include with  one or more optional or mandatory parameter as needed.</w:t>
-      </w:r>
-      <w:r>
-        <w:rPr>
-          <w:lang w:val="en-US"/>
-        </w:rPr>
-        <w:t xml:space="preserve"> </w:t>
-      </w:r>
-      <w:r>
-        <w:rPr>
-          <w:lang w:val="en-US"/>
-        </w:rPr>
-        <w:t>I</w:t>
-      </w:r>
-      <w:r>
-        <w:rPr>
-          <w:lang w:val="en-US"/>
-        </w:rPr>
-        <w:t xml:space="preserve">ncoming message from client </w:t>
-      </w:r>
-      <w:r>
-        <w:rPr>
-          <w:lang w:val="en-US"/>
-        </w:rPr>
-        <w:t xml:space="preserve">will be verify </w:t>
-      </w:r>
-      <w:r>
-        <w:rPr>
-          <w:lang w:val="en-US"/>
-        </w:rPr>
-        <w:t>against registered command set and have defined parameters parse and assigned. Developer can focus on implementation of each of the command</w:t>
-      </w:r>
-      <w:r>
-        <w:rPr>
-          <w:lang w:val="en-US"/>
-        </w:rPr>
-        <w:t>.</w:t>
-      </w:r>
-      <w:r>
-        <w:rPr>
-          <w:lang w:val="en-US"/>
-        </w:rPr>
-        <w:t xml:space="preserve"> </w:t>
-      </w:r>
-    </w:p>
-    <w:p>
-      <w:pPr>
-        <w:rPr>
-          <w:lang w:val="en-US"/>
-        </w:rPr>
-      </w:pPr>
-      <w:r>
-        <w:rPr>
-          <w:lang w:val="en-US"/>
-        </w:rPr>
-        <w:t xml:space="preserve">As human readable text message based protocol, no translation and interpretation </w:t>
-      </w:r>
-      <w:r>
-        <w:rPr>
-          <w:lang w:val="en-US"/>
-        </w:rPr>
-        <w:t xml:space="preserve">of machine code </w:t>
-      </w:r>
-      <w:r>
-        <w:rPr>
-          <w:lang w:val="en-US"/>
-        </w:rPr>
-        <w:t>required on message passed between server and client.</w:t>
-      </w:r>
-      <w:r>
-        <w:rPr>
-          <w:lang w:val="en-US"/>
-        </w:rPr>
-        <w:t xml:space="preserve"> Furthermore, registered commands on server application can be easily retrive by client application without need to refer to user manual or code.</w:t>
-      </w:r>
-    </w:p>
-    <w:p>
-      <w:pPr>
-        <w:rPr>
-          <w:lang w:val="en-US"/>
-        </w:rPr>
-      </w:pPr>
-      <w:r>
-        <w:rPr>
-          <w:lang w:val="en-US"/>
-        </w:rPr>
-        <w:t>With TcpAppServerPlugin class, command set for plugin components can be developed andadded to host application easily at later stage without required to rebuild the host application. Moreover, client application may instantiate objects on server application remotely.</w:t>
-      </w:r>
-      <w:r>
-        <w:rPr>
-          <w:lang w:val="en-US"/>
-        </w:rPr>
-        <w:t xml:space="preserve"> Number of clients </w:t>
-      </w:r>
-      <w:r>
-        <w:rPr>
-          <w:lang w:val="en-US"/>
-        </w:rPr>
-        <w:t>allowed to connect</w:t>
-      </w:r>
-      <w:r>
-        <w:rPr>
-          <w:lang w:val="en-US"/>
-        </w:rPr>
-        <w:t xml:space="preserve"> to server at a time can also be configured</w:t>
-      </w:r>
-      <w:r>
-        <w:rPr>
-          <w:lang w:val="en-US"/>
-        </w:rPr>
-        <w:t>.</w:t>
-      </w:r>
-    </w:p>
-    <w:p>
-      <w:pPr>
-        <w:rPr>
-          <w:b/>
-          <w:lang w:val="en-US"/>
-        </w:rPr>
-      </w:pPr>
-      <w:r>
-        <w:rPr>
-          <w:b/>
-          <w:lang w:val="en-US"/>
-        </w:rPr>
         <w:t>About TCP Application Protocol</w:t>
       </w:r>
     </w:p>
@@ -433,7 +501,35 @@
         <w:rPr>
           <w:lang w:val="en-US"/>
         </w:rPr>
-        <w:t xml:space="preserve">Any TCP client including realterm can be use to interact with application which implement TCP Application protocol since </w:t>
+        <w:t xml:space="preserve">Any TCP client including </w:t>
+      </w:r>
+      <w:proofErr w:type="spellStart"/>
+      <w:r>
+        <w:rPr>
+          <w:lang w:val="en-US"/>
+        </w:rPr>
+        <w:t>realterm</w:t>
+      </w:r>
+      <w:proofErr w:type="spellEnd"/>
+      <w:r>
+        <w:rPr>
+          <w:lang w:val="en-US"/>
+        </w:rPr>
+        <w:t xml:space="preserve"> can be </w:t>
+      </w:r>
+      <w:proofErr w:type="spellStart"/>
+      <w:r>
+        <w:rPr>
+          <w:lang w:val="en-US"/>
+        </w:rPr>
+        <w:t>use</w:t>
+      </w:r>
+      <w:proofErr w:type="spellEnd"/>
+      <w:r>
+        <w:rPr>
+          <w:lang w:val="en-US"/>
+        </w:rPr>
+        <w:t xml:space="preserve"> to interact with application which implement TCP Application protocol since </w:t>
       </w:r>
       <w:r>
         <w:rPr>
@@ -495,7 +591,21 @@
           <w:lang w:val="en-US"/>
         </w:rPr>
         <w:br/>
-        <w:t>&lt;Command Keyword&gt; [Parameter0] … [ParameterN]</w:t>
+        <w:t>&lt;Command Keyword&gt; [Parameter0] … [</w:t>
+      </w:r>
+      <w:proofErr w:type="spellStart"/>
+      <w:r>
+        <w:rPr>
+          <w:lang w:val="en-US"/>
+        </w:rPr>
+        <w:t>ParameterN</w:t>
+      </w:r>
+      <w:proofErr w:type="spellEnd"/>
+      <w:r>
+        <w:rPr>
+          <w:lang w:val="en-US"/>
+        </w:rPr>
+        <w:t>]</w:t>
       </w:r>
       <w:r>
         <w:rPr>
@@ -546,7 +656,22 @@
         <w:rPr>
           <w:lang w:val="en-US"/>
         </w:rPr>
-        <w:t>created to retrieve information about server application, registered commands and plugins which intended to ease the integration process between client and server application. Simply send Help command to server will return list of registered commands. Other commands such as FunctionList?</w:t>
+        <w:t xml:space="preserve">created to retrieve information about server application, registered commands and plugins which intended to ease the integration process between client and server application. Simply send Help command to server will return list of registered commands. Other commands such as </w:t>
+      </w:r>
+      <w:proofErr w:type="spellStart"/>
+      <w:r>
+        <w:rPr>
+          <w:lang w:val="en-US"/>
+        </w:rPr>
+        <w:t>FunctionList</w:t>
+      </w:r>
+      <w:proofErr w:type="spellEnd"/>
+      <w:proofErr w:type="gramStart"/>
+      <w:r>
+        <w:rPr>
+          <w:lang w:val="en-US"/>
+        </w:rPr>
+        <w:t>?</w:t>
       </w:r>
       <w:r>
         <w:rPr>
@@ -554,11 +679,26 @@
         </w:rPr>
         <w:t>,</w:t>
       </w:r>
-      <w:r>
-        <w:rPr>
-          <w:lang w:val="en-US"/>
-        </w:rPr>
-        <w:t xml:space="preserve"> ApplicationName?</w:t>
+      <w:proofErr w:type="gramEnd"/>
+      <w:r>
+        <w:rPr>
+          <w:lang w:val="en-US"/>
+        </w:rPr>
+        <w:t xml:space="preserve"> </w:t>
+      </w:r>
+      <w:proofErr w:type="spellStart"/>
+      <w:r>
+        <w:rPr>
+          <w:lang w:val="en-US"/>
+        </w:rPr>
+        <w:t>ApplicationName</w:t>
+      </w:r>
+      <w:proofErr w:type="spellEnd"/>
+      <w:r>
+        <w:rPr>
+          <w:lang w:val="en-US"/>
+        </w:rPr>
+        <w:t>?</w:t>
       </w:r>
       <w:r>
         <w:rPr>
@@ -572,11 +712,33 @@
         </w:rPr>
         <w:t xml:space="preserve"> </w:t>
       </w:r>
-      <w:r>
-        <w:rPr>
-          <w:lang w:val="en-US"/>
-        </w:rPr>
-        <w:t>ApplicationVersion? are created to return information from server application to connected client.</w:t>
+      <w:proofErr w:type="spellStart"/>
+      <w:r>
+        <w:rPr>
+          <w:lang w:val="en-US"/>
+        </w:rPr>
+        <w:t>ApplicationVersion</w:t>
+      </w:r>
+      <w:proofErr w:type="spellEnd"/>
+      <w:r>
+        <w:rPr>
+          <w:lang w:val="en-US"/>
+        </w:rPr>
+        <w:t xml:space="preserve">? </w:t>
+      </w:r>
+      <w:proofErr w:type="gramStart"/>
+      <w:r>
+        <w:rPr>
+          <w:lang w:val="en-US"/>
+        </w:rPr>
+        <w:t>are</w:t>
+      </w:r>
+      <w:proofErr w:type="gramEnd"/>
+      <w:r>
+        <w:rPr>
+          <w:lang w:val="en-US"/>
+        </w:rPr>
+        <w:t xml:space="preserve"> created to return information from server application to connected client.</w:t>
       </w:r>
     </w:p>
     <w:p>
@@ -600,12 +762,56 @@
           <w:lang w:val="en-US"/>
         </w:rPr>
       </w:pPr>
-      <w:r>
-        <w:rPr>
-          <w:lang w:val="en-US"/>
-        </w:rPr>
-        <w:t>TcpAppServer (TCP Application Server) and TcpAppClient (TCP Application Client) are derived from TcpServer and TcpClient</w:t>
-      </w:r>
+      <w:proofErr w:type="spellStart"/>
+      <w:r>
+        <w:rPr>
+          <w:lang w:val="en-US"/>
+        </w:rPr>
+        <w:t>TcpAppServer</w:t>
+      </w:r>
+      <w:proofErr w:type="spellEnd"/>
+      <w:r>
+        <w:rPr>
+          <w:lang w:val="en-US"/>
+        </w:rPr>
+        <w:t xml:space="preserve"> (TCP Application Server) and </w:t>
+      </w:r>
+      <w:proofErr w:type="spellStart"/>
+      <w:r>
+        <w:rPr>
+          <w:lang w:val="en-US"/>
+        </w:rPr>
+        <w:t>TcpAppClient</w:t>
+      </w:r>
+      <w:proofErr w:type="spellEnd"/>
+      <w:r>
+        <w:rPr>
+          <w:lang w:val="en-US"/>
+        </w:rPr>
+        <w:t xml:space="preserve"> (TCP Application Client) are derived from </w:t>
+      </w:r>
+      <w:proofErr w:type="spellStart"/>
+      <w:r>
+        <w:rPr>
+          <w:lang w:val="en-US"/>
+        </w:rPr>
+        <w:t>TcpServer</w:t>
+      </w:r>
+      <w:proofErr w:type="spellEnd"/>
+      <w:r>
+        <w:rPr>
+          <w:lang w:val="en-US"/>
+        </w:rPr>
+        <w:t xml:space="preserve"> and </w:t>
+      </w:r>
+      <w:proofErr w:type="spellStart"/>
+      <w:r>
+        <w:rPr>
+          <w:lang w:val="en-US"/>
+        </w:rPr>
+        <w:t>TcpClient</w:t>
+      </w:r>
+      <w:proofErr w:type="spellEnd"/>
       <w:r>
         <w:rPr>
           <w:lang w:val="en-US"/>
@@ -643,7 +849,35 @@
         <w:rPr>
           <w:lang w:val="en-US"/>
         </w:rPr>
-        <w:t>Install NuGet Package CodeArtEng.Tcp to project.</w:t>
+        <w:t xml:space="preserve">Install </w:t>
+      </w:r>
+      <w:proofErr w:type="spellStart"/>
+      <w:r>
+        <w:rPr>
+          <w:lang w:val="en-US"/>
+        </w:rPr>
+        <w:t>NuGet</w:t>
+      </w:r>
+      <w:proofErr w:type="spellEnd"/>
+      <w:r>
+        <w:rPr>
+          <w:lang w:val="en-US"/>
+        </w:rPr>
+        <w:t xml:space="preserve"> Package </w:t>
+      </w:r>
+      <w:proofErr w:type="spellStart"/>
+      <w:r>
+        <w:rPr>
+          <w:lang w:val="en-US"/>
+        </w:rPr>
+        <w:t>CodeArtEng.Tcp</w:t>
+      </w:r>
+      <w:proofErr w:type="spellEnd"/>
+      <w:r>
+        <w:rPr>
+          <w:lang w:val="en-US"/>
+        </w:rPr>
+        <w:t xml:space="preserve"> to project.</w:t>
       </w:r>
     </w:p>
     <w:p>
@@ -661,7 +895,21 @@
         <w:rPr>
           <w:lang w:val="en-US"/>
         </w:rPr>
-        <w:t>Create an object of TcpAppServer.</w:t>
+        <w:t xml:space="preserve">Create an object of </w:t>
+      </w:r>
+      <w:proofErr w:type="spellStart"/>
+      <w:r>
+        <w:rPr>
+          <w:lang w:val="en-US"/>
+        </w:rPr>
+        <w:t>TcpAppServer</w:t>
+      </w:r>
+      <w:proofErr w:type="spellEnd"/>
+      <w:r>
+        <w:rPr>
+          <w:lang w:val="en-US"/>
+        </w:rPr>
+        <w:t>.</w:t>
       </w:r>
     </w:p>
     <w:p>
@@ -697,7 +945,49 @@
         <w:rPr>
           <w:lang w:val="en-US"/>
         </w:rPr>
-        <w:t>(Optiona) Subscribe to ClientConnected and ClientDisconnected event.</w:t>
+        <w:t>(</w:t>
+      </w:r>
+      <w:proofErr w:type="spellStart"/>
+      <w:r>
+        <w:rPr>
+          <w:lang w:val="en-US"/>
+        </w:rPr>
+        <w:t>Optiona</w:t>
+      </w:r>
+      <w:proofErr w:type="spellEnd"/>
+      <w:r>
+        <w:rPr>
+          <w:lang w:val="en-US"/>
+        </w:rPr>
+        <w:t xml:space="preserve">) Subscribe to </w:t>
+      </w:r>
+      <w:proofErr w:type="spellStart"/>
+      <w:r>
+        <w:rPr>
+          <w:lang w:val="en-US"/>
+        </w:rPr>
+        <w:t>ClientConnected</w:t>
+      </w:r>
+      <w:proofErr w:type="spellEnd"/>
+      <w:r>
+        <w:rPr>
+          <w:lang w:val="en-US"/>
+        </w:rPr>
+        <w:t xml:space="preserve"> and </w:t>
+      </w:r>
+      <w:proofErr w:type="spellStart"/>
+      <w:r>
+        <w:rPr>
+          <w:lang w:val="en-US"/>
+        </w:rPr>
+        <w:t>ClientDisconnected</w:t>
+      </w:r>
+      <w:proofErr w:type="spellEnd"/>
+      <w:r>
+        <w:rPr>
+          <w:lang w:val="en-US"/>
+        </w:rPr>
+        <w:t xml:space="preserve"> event.</w:t>
       </w:r>
     </w:p>
     <w:p>
@@ -746,7 +1036,21 @@
         <w:rPr>
           <w:lang w:val="en-US"/>
         </w:rPr>
-        <w:t>&lt;Code Example: TcpAppServer&gt;</w:t>
+        <w:t xml:space="preserve">&lt;Code Example: </w:t>
+      </w:r>
+      <w:proofErr w:type="spellStart"/>
+      <w:r>
+        <w:rPr>
+          <w:lang w:val="en-US"/>
+        </w:rPr>
+        <w:t>TcpAppServer</w:t>
+      </w:r>
+      <w:proofErr w:type="spellEnd"/>
+      <w:r>
+        <w:rPr>
+          <w:lang w:val="en-US"/>
+        </w:rPr>
+        <w:t>&gt;</w:t>
       </w:r>
     </w:p>
     <w:p>
@@ -779,7 +1083,21 @@
         <w:rPr>
           <w:lang w:val="en-US"/>
         </w:rPr>
-        <w:t>Command can be register to server application with RegisterCommand method.</w:t>
+        <w:t xml:space="preserve">Command can be register to server application with </w:t>
+      </w:r>
+      <w:proofErr w:type="spellStart"/>
+      <w:r>
+        <w:rPr>
+          <w:lang w:val="en-US"/>
+        </w:rPr>
+        <w:t>RegisterCommand</w:t>
+      </w:r>
+      <w:proofErr w:type="spellEnd"/>
+      <w:r>
+        <w:rPr>
+          <w:lang w:val="en-US"/>
+        </w:rPr>
+        <w:t xml:space="preserve"> method.</w:t>
       </w:r>
     </w:p>
     <w:p>
@@ -797,7 +1115,21 @@
         <w:rPr>
           <w:lang w:val="en-US"/>
         </w:rPr>
-        <w:t>Optional and Mandatory argument can be added to command as TcpAppParameter object.</w:t>
+        <w:t xml:space="preserve">Optional and Mandatory argument can be added to command as </w:t>
+      </w:r>
+      <w:proofErr w:type="spellStart"/>
+      <w:r>
+        <w:rPr>
+          <w:lang w:val="en-US"/>
+        </w:rPr>
+        <w:t>TcpAppParameter</w:t>
+      </w:r>
+      <w:proofErr w:type="spellEnd"/>
+      <w:r>
+        <w:rPr>
+          <w:lang w:val="en-US"/>
+        </w:rPr>
+        <w:t xml:space="preserve"> object.</w:t>
       </w:r>
     </w:p>
     <w:p>
@@ -815,7 +1147,23 @@
         <w:rPr>
           <w:lang w:val="en-US"/>
         </w:rPr>
-        <w:t>Each command shall associate with a callback function which defined it’s implementation.</w:t>
+        <w:t xml:space="preserve">Each command shall associate with a callback function which defined </w:t>
+      </w:r>
+      <w:proofErr w:type="spellStart"/>
+      <w:proofErr w:type="gramStart"/>
+      <w:r>
+        <w:rPr>
+          <w:lang w:val="en-US"/>
+        </w:rPr>
+        <w:t>it’s</w:t>
+      </w:r>
+      <w:proofErr w:type="spellEnd"/>
+      <w:proofErr w:type="gramEnd"/>
+      <w:r>
+        <w:rPr>
+          <w:lang w:val="en-US"/>
+        </w:rPr>
+        <w:t xml:space="preserve"> implementation.</w:t>
       </w:r>
     </w:p>
     <w:p>
@@ -856,7 +1204,21 @@
         <w:rPr>
           <w:lang w:val="en-US"/>
         </w:rPr>
-        <w:t xml:space="preserve">Plugin provide great extenability to application where </w:t>
+        <w:t xml:space="preserve">Plugin provide great </w:t>
+      </w:r>
+      <w:proofErr w:type="spellStart"/>
+      <w:r>
+        <w:rPr>
+          <w:lang w:val="en-US"/>
+        </w:rPr>
+        <w:t>extenability</w:t>
+      </w:r>
+      <w:proofErr w:type="spellEnd"/>
+      <w:r>
+        <w:rPr>
+          <w:lang w:val="en-US"/>
+        </w:rPr>
+        <w:t xml:space="preserve"> to application where </w:t>
       </w:r>
       <w:r>
         <w:rPr>
@@ -895,7 +1257,35 @@
         <w:rPr>
           <w:lang w:val="en-US"/>
         </w:rPr>
-        <w:t>Install NuGet Package CodeArtEng.Tcp to plugin project.</w:t>
+        <w:t xml:space="preserve">Install </w:t>
+      </w:r>
+      <w:proofErr w:type="spellStart"/>
+      <w:r>
+        <w:rPr>
+          <w:lang w:val="en-US"/>
+        </w:rPr>
+        <w:t>NuGet</w:t>
+      </w:r>
+      <w:proofErr w:type="spellEnd"/>
+      <w:r>
+        <w:rPr>
+          <w:lang w:val="en-US"/>
+        </w:rPr>
+        <w:t xml:space="preserve"> Package </w:t>
+      </w:r>
+      <w:proofErr w:type="spellStart"/>
+      <w:r>
+        <w:rPr>
+          <w:lang w:val="en-US"/>
+        </w:rPr>
+        <w:t>CodeArtEng.Tcp</w:t>
+      </w:r>
+      <w:proofErr w:type="spellEnd"/>
+      <w:r>
+        <w:rPr>
+          <w:lang w:val="en-US"/>
+        </w:rPr>
+        <w:t xml:space="preserve"> to plugin project.</w:t>
       </w:r>
     </w:p>
     <w:p>
@@ -913,7 +1303,21 @@
         <w:rPr>
           <w:lang w:val="en-US"/>
         </w:rPr>
-        <w:t>Implement ITcpAppServerPlugin interface on plugin class.</w:t>
+        <w:t xml:space="preserve">Implement </w:t>
+      </w:r>
+      <w:proofErr w:type="spellStart"/>
+      <w:r>
+        <w:rPr>
+          <w:lang w:val="en-US"/>
+        </w:rPr>
+        <w:t>ITcpAppServerPlugin</w:t>
+      </w:r>
+      <w:proofErr w:type="spellEnd"/>
+      <w:r>
+        <w:rPr>
+          <w:lang w:val="en-US"/>
+        </w:rPr>
+        <w:t xml:space="preserve"> interface on plugin class.</w:t>
       </w:r>
     </w:p>
     <w:p>
@@ -937,7 +1341,49 @@
         <w:rPr>
           <w:lang w:val="en-US"/>
         </w:rPr>
-        <w:t>plugin implementation class with TcpAppServerPlugin as base class or private object in plugin class. The TcpAppServerPlugin class will interact with TcpAppServer for command registration and execution.</w:t>
+        <w:t xml:space="preserve">plugin implementation class with </w:t>
+      </w:r>
+      <w:proofErr w:type="spellStart"/>
+      <w:r>
+        <w:rPr>
+          <w:lang w:val="en-US"/>
+        </w:rPr>
+        <w:t>TcpAppServerPlugin</w:t>
+      </w:r>
+      <w:proofErr w:type="spellEnd"/>
+      <w:r>
+        <w:rPr>
+          <w:lang w:val="en-US"/>
+        </w:rPr>
+        <w:t xml:space="preserve"> as base class or private object in plugin class. The </w:t>
+      </w:r>
+      <w:proofErr w:type="spellStart"/>
+      <w:r>
+        <w:rPr>
+          <w:lang w:val="en-US"/>
+        </w:rPr>
+        <w:t>TcpAppServerPlugin</w:t>
+      </w:r>
+      <w:proofErr w:type="spellEnd"/>
+      <w:r>
+        <w:rPr>
+          <w:lang w:val="en-US"/>
+        </w:rPr>
+        <w:t xml:space="preserve"> class will interact with </w:t>
+      </w:r>
+      <w:proofErr w:type="spellStart"/>
+      <w:r>
+        <w:rPr>
+          <w:lang w:val="en-US"/>
+        </w:rPr>
+        <w:t>TcpAppServer</w:t>
+      </w:r>
+      <w:proofErr w:type="spellEnd"/>
+      <w:r>
+        <w:rPr>
+          <w:lang w:val="en-US"/>
+        </w:rPr>
+        <w:t xml:space="preserve"> for command registration and execution.</w:t>
       </w:r>
     </w:p>
     <w:p>
@@ -955,7 +1401,21 @@
         <w:rPr>
           <w:lang w:val="en-US"/>
         </w:rPr>
-        <w:t>Register commands from plugin components to host application using TcpAppServerPlugin object.</w:t>
+        <w:t xml:space="preserve">Register commands from plugin components to host application using </w:t>
+      </w:r>
+      <w:proofErr w:type="spellStart"/>
+      <w:r>
+        <w:rPr>
+          <w:lang w:val="en-US"/>
+        </w:rPr>
+        <w:t>TcpAppServerPlugin</w:t>
+      </w:r>
+      <w:proofErr w:type="spellEnd"/>
+      <w:r>
+        <w:rPr>
+          <w:lang w:val="en-US"/>
+        </w:rPr>
+        <w:t xml:space="preserve"> object.</w:t>
       </w:r>
     </w:p>
     <w:p>
@@ -973,7 +1433,49 @@
         <w:rPr>
           <w:lang w:val="en-US"/>
         </w:rPr>
-        <w:t>Make sure ExecutePluginCommand and ShowHelp methods are call the corresponding method in TcpAppServerPlugin object.</w:t>
+        <w:t xml:space="preserve">Make sure </w:t>
+      </w:r>
+      <w:proofErr w:type="spellStart"/>
+      <w:r>
+        <w:rPr>
+          <w:lang w:val="en-US"/>
+        </w:rPr>
+        <w:t>ExecutePluginCommand</w:t>
+      </w:r>
+      <w:proofErr w:type="spellEnd"/>
+      <w:r>
+        <w:rPr>
+          <w:lang w:val="en-US"/>
+        </w:rPr>
+        <w:t xml:space="preserve"> and </w:t>
+      </w:r>
+      <w:proofErr w:type="spellStart"/>
+      <w:r>
+        <w:rPr>
+          <w:lang w:val="en-US"/>
+        </w:rPr>
+        <w:t>ShowHelp</w:t>
+      </w:r>
+      <w:proofErr w:type="spellEnd"/>
+      <w:r>
+        <w:rPr>
+          <w:lang w:val="en-US"/>
+        </w:rPr>
+        <w:t xml:space="preserve"> methods are call the corresponding method in </w:t>
+      </w:r>
+      <w:proofErr w:type="spellStart"/>
+      <w:r>
+        <w:rPr>
+          <w:lang w:val="en-US"/>
+        </w:rPr>
+        <w:t>TcpAppServerPlugin</w:t>
+      </w:r>
+      <w:proofErr w:type="spellEnd"/>
+      <w:r>
+        <w:rPr>
+          <w:lang w:val="en-US"/>
+        </w:rPr>
+        <w:t xml:space="preserve"> object.</w:t>
       </w:r>
     </w:p>
     <w:p>
@@ -1002,7 +1504,35 @@
           <w:lang w:val="en-US"/>
         </w:rPr>
         <w:lastRenderedPageBreak/>
-        <w:t>On server application, include plugin component object to TcpAppServer upon created with AddPlugin method. It’s important to ensure the Alias name for each plugin component is unique</w:t>
+        <w:t xml:space="preserve">On server application, include plugin component object to </w:t>
+      </w:r>
+      <w:proofErr w:type="spellStart"/>
+      <w:r>
+        <w:rPr>
+          <w:lang w:val="en-US"/>
+        </w:rPr>
+        <w:t>TcpAppServer</w:t>
+      </w:r>
+      <w:proofErr w:type="spellEnd"/>
+      <w:r>
+        <w:rPr>
+          <w:lang w:val="en-US"/>
+        </w:rPr>
+        <w:t xml:space="preserve"> upon created with </w:t>
+      </w:r>
+      <w:proofErr w:type="spellStart"/>
+      <w:r>
+        <w:rPr>
+          <w:lang w:val="en-US"/>
+        </w:rPr>
+        <w:t>AddPlugin</w:t>
+      </w:r>
+      <w:proofErr w:type="spellEnd"/>
+      <w:r>
+        <w:rPr>
+          <w:lang w:val="en-US"/>
+        </w:rPr>
+        <w:t xml:space="preserve"> method. It’s important to ensure the Alias name for each plugin component is unique</w:t>
       </w:r>
       <w:r>
         <w:rPr>
@@ -1021,7 +1551,49 @@
         <w:rPr>
           <w:lang w:val="en-US"/>
         </w:rPr>
-        <w:t>Alternatively, plugin object can be instantiate by client application. To do so, the allowed plugin type must be first registered with TcpAppServer using RegisterPluginType method. Only ITcpAppServerPlugin object type is allowed to register.</w:t>
+        <w:t xml:space="preserve">Alternatively, plugin object can be instantiate by client application. To do so, the allowed plugin type must be first registered with </w:t>
+      </w:r>
+      <w:proofErr w:type="spellStart"/>
+      <w:r>
+        <w:rPr>
+          <w:lang w:val="en-US"/>
+        </w:rPr>
+        <w:t>TcpAppServer</w:t>
+      </w:r>
+      <w:proofErr w:type="spellEnd"/>
+      <w:r>
+        <w:rPr>
+          <w:lang w:val="en-US"/>
+        </w:rPr>
+        <w:t xml:space="preserve"> using </w:t>
+      </w:r>
+      <w:proofErr w:type="spellStart"/>
+      <w:r>
+        <w:rPr>
+          <w:lang w:val="en-US"/>
+        </w:rPr>
+        <w:t>RegisterPluginType</w:t>
+      </w:r>
+      <w:proofErr w:type="spellEnd"/>
+      <w:r>
+        <w:rPr>
+          <w:lang w:val="en-US"/>
+        </w:rPr>
+        <w:t xml:space="preserve"> method. Only </w:t>
+      </w:r>
+      <w:proofErr w:type="spellStart"/>
+      <w:r>
+        <w:rPr>
+          <w:lang w:val="en-US"/>
+        </w:rPr>
+        <w:t>ITcpAppServerPlugin</w:t>
+      </w:r>
+      <w:proofErr w:type="spellEnd"/>
+      <w:r>
+        <w:rPr>
+          <w:lang w:val="en-US"/>
+        </w:rPr>
+        <w:t xml:space="preserve"> object type is allowed to register.</w:t>
       </w:r>
     </w:p>
     <w:p>
@@ -1062,13 +1634,41 @@
         <w:rPr>
           <w:lang w:val="en-US"/>
         </w:rPr>
-        <w:t>If your server application have no restriction on numbers of client connected at a time, nothing need to be done. Otherwise, you may use the MaxClients property to limit number of connected clients.</w:t>
-      </w:r>
-      <w:r>
-        <w:rPr>
-          <w:lang w:val="en-US"/>
-        </w:rPr>
-        <w:t xml:space="preserve"> Alternatively, we can also subscribe to ClientConnected event to </w:t>
+        <w:t xml:space="preserve">If your server application have no restriction on numbers of client connected at a time, nothing need to be done. Otherwise, you may use the </w:t>
+      </w:r>
+      <w:proofErr w:type="spellStart"/>
+      <w:r>
+        <w:rPr>
+          <w:lang w:val="en-US"/>
+        </w:rPr>
+        <w:t>MaxClients</w:t>
+      </w:r>
+      <w:proofErr w:type="spellEnd"/>
+      <w:r>
+        <w:rPr>
+          <w:lang w:val="en-US"/>
+        </w:rPr>
+        <w:t xml:space="preserve"> property to limit number of connected clients.</w:t>
+      </w:r>
+      <w:r>
+        <w:rPr>
+          <w:lang w:val="en-US"/>
+        </w:rPr>
+        <w:t xml:space="preserve"> Alternatively, we can also subscribe to </w:t>
+      </w:r>
+      <w:proofErr w:type="spellStart"/>
+      <w:r>
+        <w:rPr>
+          <w:lang w:val="en-US"/>
+        </w:rPr>
+        <w:t>ClientConnected</w:t>
+      </w:r>
+      <w:proofErr w:type="spellEnd"/>
+      <w:r>
+        <w:rPr>
+          <w:lang w:val="en-US"/>
+        </w:rPr>
+        <w:t xml:space="preserve"> event to </w:t>
       </w:r>
       <w:r>
         <w:rPr>

</xml_diff>